<commit_message>
Updated blog with cartpole problem evidences
</commit_message>
<xml_diff>
--- a/RL_Unibotics/RL-Studio/cartpole/QLearning/results.docx
+++ b/RL_Unibotics/RL-Studio/cartpole/QLearning/results.docx
@@ -2210,7 +2210,13 @@
         </w:rPr>
       </w:pPr>
       <w:r>
-        <w:rPr/>
+        <w:rPr>
+          <w:b w:val="false"/>
+          <w:bCs w:val="false"/>
+          <w:sz w:val="24"/>
+          <w:szCs w:val="24"/>
+          <w:lang w:val="es-ES"/>
+        </w:rPr>
       </w:r>
     </w:p>
     <w:p>
@@ -2227,7 +2233,13 @@
         </w:rPr>
       </w:pPr>
       <w:r>
-        <w:rPr/>
+        <w:rPr>
+          <w:b w:val="false"/>
+          <w:bCs w:val="false"/>
+          <w:sz w:val="24"/>
+          <w:szCs w:val="24"/>
+          <w:lang w:val="es-ES"/>
+        </w:rPr>
       </w:r>
     </w:p>
     <w:p>
@@ -2244,7 +2256,13 @@
         </w:rPr>
       </w:pPr>
       <w:r>
-        <w:rPr/>
+        <w:rPr>
+          <w:b w:val="false"/>
+          <w:bCs w:val="false"/>
+          <w:sz w:val="24"/>
+          <w:szCs w:val="24"/>
+          <w:lang w:val="es-ES"/>
+        </w:rPr>
       </w:r>
     </w:p>
     <w:p>
@@ -2261,7 +2279,13 @@
         </w:rPr>
       </w:pPr>
       <w:r>
-        <w:rPr/>
+        <w:rPr>
+          <w:b w:val="false"/>
+          <w:bCs w:val="false"/>
+          <w:sz w:val="24"/>
+          <w:szCs w:val="24"/>
+          <w:lang w:val="es-ES"/>
+        </w:rPr>
       </w:r>
     </w:p>
     <w:p>
@@ -2278,7 +2302,13 @@
         </w:rPr>
       </w:pPr>
       <w:r>
-        <w:rPr/>
+        <w:rPr>
+          <w:b w:val="false"/>
+          <w:bCs w:val="false"/>
+          <w:sz w:val="24"/>
+          <w:szCs w:val="24"/>
+          <w:lang w:val="es-ES"/>
+        </w:rPr>
       </w:r>
     </w:p>
     <w:p>
@@ -2295,7 +2325,13 @@
         </w:rPr>
       </w:pPr>
       <w:r>
-        <w:rPr/>
+        <w:rPr>
+          <w:b w:val="false"/>
+          <w:bCs w:val="false"/>
+          <w:sz w:val="24"/>
+          <w:szCs w:val="24"/>
+          <w:lang w:val="es-ES"/>
+        </w:rPr>
       </w:r>
     </w:p>
     <w:p>
@@ -2312,7 +2348,13 @@
         </w:rPr>
       </w:pPr>
       <w:r>
-        <w:rPr/>
+        <w:rPr>
+          <w:b w:val="false"/>
+          <w:bCs w:val="false"/>
+          <w:sz w:val="24"/>
+          <w:szCs w:val="24"/>
+          <w:lang w:val="es-ES"/>
+        </w:rPr>
       </w:r>
     </w:p>
     <w:p>
@@ -2329,7 +2371,13 @@
         </w:rPr>
       </w:pPr>
       <w:r>
-        <w:rPr/>
+        <w:rPr>
+          <w:b w:val="false"/>
+          <w:bCs w:val="false"/>
+          <w:sz w:val="24"/>
+          <w:szCs w:val="24"/>
+          <w:lang w:val="es-ES"/>
+        </w:rPr>
       </w:r>
     </w:p>
     <w:p>
@@ -2346,7 +2394,13 @@
         </w:rPr>
       </w:pPr>
       <w:r>
-        <w:rPr/>
+        <w:rPr>
+          <w:b w:val="false"/>
+          <w:bCs w:val="false"/>
+          <w:sz w:val="24"/>
+          <w:szCs w:val="24"/>
+          <w:lang w:val="es-ES"/>
+        </w:rPr>
       </w:r>
     </w:p>
     <w:p>
@@ -2384,21 +2438,7 @@
           <w:szCs w:val="24"/>
           <w:lang w:val="es-ES" w:eastAsia="en-US" w:bidi="ar-SA"/>
         </w:rPr>
-        <w:t>H</w:t>
-      </w:r>
-      <w:r>
-        <w:rPr>
-          <w:rFonts w:eastAsia="Calibri" w:cs="" w:cstheme="minorBidi" w:eastAsiaTheme="minorHAnsi"/>
-          <w:b w:val="false"/>
-          <w:bCs w:val="false"/>
-          <w:i w:val="false"/>
-          <w:color w:val="auto"/>
-          <w:kern w:val="0"/>
-          <w:sz w:val="24"/>
-          <w:szCs w:val="24"/>
-          <w:lang w:val="es-ES" w:eastAsia="en-US" w:bidi="ar-SA"/>
-        </w:rPr>
-        <w:t>yperparameters:</w:t>
+        <w:t>Hyperparameters:</w:t>
       </w:r>
     </w:p>
     <w:p>
@@ -2524,6 +2564,158 @@
           <w:lang w:val="es-ES" w:eastAsia="en-US" w:bidi="ar-SA"/>
         </w:rPr>
         <w:t>reward function back to just 1 when still running and 0 when pole felt (to not to confuse the agent)</w:t>
+      </w:r>
+    </w:p>
+    <w:p>
+      <w:pPr>
+        <w:pStyle w:val="Normal"/>
+        <w:spacing w:before="0" w:after="160"/>
+        <w:rPr>
+          <w:rFonts w:eastAsia="Calibri" w:cs="" w:cstheme="minorBidi" w:eastAsiaTheme="minorHAnsi"/>
+          <w:color w:val="auto"/>
+          <w:kern w:val="0"/>
+          <w:sz w:val="24"/>
+          <w:szCs w:val="24"/>
+          <w:lang w:val="es-ES" w:eastAsia="en-US" w:bidi="ar-SA"/>
+        </w:rPr>
+      </w:pPr>
+      <w:r>
+        <w:rPr/>
+        <w:drawing>
+          <wp:anchor behindDoc="0" distT="0" distB="0" distL="0" distR="0" simplePos="0" locked="0" layoutInCell="1" allowOverlap="1" relativeHeight="7">
+            <wp:simplePos x="0" y="0"/>
+            <wp:positionH relativeFrom="column">
+              <wp:posOffset>1426210</wp:posOffset>
+            </wp:positionH>
+            <wp:positionV relativeFrom="paragraph">
+              <wp:posOffset>196215</wp:posOffset>
+            </wp:positionV>
+            <wp:extent cx="3097530" cy="2305050"/>
+            <wp:effectExtent l="0" t="0" r="0" b="0"/>
+            <wp:wrapSquare wrapText="largest"/>
+            <wp:docPr id="6" name="Image6" descr=""/>
+            <wp:cNvGraphicFramePr>
+              <a:graphicFrameLocks xmlns:a="http://schemas.openxmlformats.org/drawingml/2006/main" noChangeAspect="1"/>
+            </wp:cNvGraphicFramePr>
+            <a:graphic xmlns:a="http://schemas.openxmlformats.org/drawingml/2006/main">
+              <a:graphicData uri="http://schemas.openxmlformats.org/drawingml/2006/picture">
+                <pic:pic xmlns:pic="http://schemas.openxmlformats.org/drawingml/2006/picture">
+                  <pic:nvPicPr>
+                    <pic:cNvPr id="6" name="Image6" descr=""/>
+                    <pic:cNvPicPr>
+                      <a:picLocks noChangeAspect="1" noChangeArrowheads="1"/>
+                    </pic:cNvPicPr>
+                  </pic:nvPicPr>
+                  <pic:blipFill>
+                    <a:blip r:embed="rId7"/>
+                    <a:stretch>
+                      <a:fillRect/>
+                    </a:stretch>
+                  </pic:blipFill>
+                  <pic:spPr bwMode="auto">
+                    <a:xfrm>
+                      <a:off x="0" y="0"/>
+                      <a:ext cx="3097530" cy="2305050"/>
+                    </a:xfrm>
+                    <a:prstGeom prst="rect">
+                      <a:avLst/>
+                    </a:prstGeom>
+                  </pic:spPr>
+                </pic:pic>
+              </a:graphicData>
+            </a:graphic>
+          </wp:anchor>
+        </w:drawing>
+        <w:drawing>
+          <wp:anchor behindDoc="0" distT="0" distB="0" distL="0" distR="0" simplePos="0" locked="0" layoutInCell="1" allowOverlap="1" relativeHeight="8">
+            <wp:simplePos x="0" y="0"/>
+            <wp:positionH relativeFrom="column">
+              <wp:posOffset>1360170</wp:posOffset>
+            </wp:positionH>
+            <wp:positionV relativeFrom="paragraph">
+              <wp:posOffset>2405380</wp:posOffset>
+            </wp:positionV>
+            <wp:extent cx="3197225" cy="2364105"/>
+            <wp:effectExtent l="0" t="0" r="0" b="0"/>
+            <wp:wrapSquare wrapText="largest"/>
+            <wp:docPr id="7" name="Image7" descr=""/>
+            <wp:cNvGraphicFramePr>
+              <a:graphicFrameLocks xmlns:a="http://schemas.openxmlformats.org/drawingml/2006/main" noChangeAspect="1"/>
+            </wp:cNvGraphicFramePr>
+            <a:graphic xmlns:a="http://schemas.openxmlformats.org/drawingml/2006/main">
+              <a:graphicData uri="http://schemas.openxmlformats.org/drawingml/2006/picture">
+                <pic:pic xmlns:pic="http://schemas.openxmlformats.org/drawingml/2006/picture">
+                  <pic:nvPicPr>
+                    <pic:cNvPr id="7" name="Image7" descr=""/>
+                    <pic:cNvPicPr>
+                      <a:picLocks noChangeAspect="1" noChangeArrowheads="1"/>
+                    </pic:cNvPicPr>
+                  </pic:nvPicPr>
+                  <pic:blipFill>
+                    <a:blip r:embed="rId8"/>
+                    <a:stretch>
+                      <a:fillRect/>
+                    </a:stretch>
+                  </pic:blipFill>
+                  <pic:spPr bwMode="auto">
+                    <a:xfrm>
+                      <a:off x="0" y="0"/>
+                      <a:ext cx="3197225" cy="2364105"/>
+                    </a:xfrm>
+                    <a:prstGeom prst="rect">
+                      <a:avLst/>
+                    </a:prstGeom>
+                  </pic:spPr>
+                </pic:pic>
+              </a:graphicData>
+            </a:graphic>
+          </wp:anchor>
+        </w:drawing>
+        <w:drawing>
+          <wp:anchor behindDoc="0" distT="0" distB="0" distL="0" distR="0" simplePos="0" locked="0" layoutInCell="1" allowOverlap="1" relativeHeight="9">
+            <wp:simplePos x="0" y="0"/>
+            <wp:positionH relativeFrom="column">
+              <wp:posOffset>1329690</wp:posOffset>
+            </wp:positionH>
+            <wp:positionV relativeFrom="paragraph">
+              <wp:posOffset>4733925</wp:posOffset>
+            </wp:positionV>
+            <wp:extent cx="3227705" cy="2408555"/>
+            <wp:effectExtent l="0" t="0" r="0" b="0"/>
+            <wp:wrapSquare wrapText="largest"/>
+            <wp:docPr id="8" name="Image8" descr=""/>
+            <wp:cNvGraphicFramePr>
+              <a:graphicFrameLocks xmlns:a="http://schemas.openxmlformats.org/drawingml/2006/main" noChangeAspect="1"/>
+            </wp:cNvGraphicFramePr>
+            <a:graphic xmlns:a="http://schemas.openxmlformats.org/drawingml/2006/main">
+              <a:graphicData uri="http://schemas.openxmlformats.org/drawingml/2006/picture">
+                <pic:pic xmlns:pic="http://schemas.openxmlformats.org/drawingml/2006/picture">
+                  <pic:nvPicPr>
+                    <pic:cNvPr id="8" name="Image8" descr=""/>
+                    <pic:cNvPicPr>
+                      <a:picLocks noChangeAspect="1" noChangeArrowheads="1"/>
+                    </pic:cNvPicPr>
+                  </pic:nvPicPr>
+                  <pic:blipFill>
+                    <a:blip r:embed="rId9"/>
+                    <a:stretch>
+                      <a:fillRect/>
+                    </a:stretch>
+                  </pic:blipFill>
+                  <pic:spPr bwMode="auto">
+                    <a:xfrm>
+                      <a:off x="0" y="0"/>
+                      <a:ext cx="3227705" cy="2408555"/>
+                    </a:xfrm>
+                    <a:prstGeom prst="rect">
+                      <a:avLst/>
+                    </a:prstGeom>
+                  </pic:spPr>
+                </pic:pic>
+              </a:graphicData>
+            </a:graphic>
+          </wp:anchor>
+        </w:drawing>
       </w:r>
     </w:p>
     <w:sectPr>

</xml_diff>